<commit_message>
updated resume with leetcode and hackerank profile
</commit_message>
<xml_diff>
--- a/Sharad Resume.docx
+++ b/Sharad Resume.docx
@@ -61,49 +61,71 @@
         <w:rPr>
           <w:rFonts w:ascii="Raleway" w:eastAsia="Raleway" w:hAnsi="Raleway" w:cs="Raleway"/>
         </w:rPr>
-        <w:t xml:space="preserve"> | 9871750805 | </w:t>
+        <w:t xml:space="preserve"> | </w:t>
+      </w:r>
+      <w:r>
+        <w:rPr>
+          <w:rFonts w:eastAsia="Raleway"/>
+        </w:rPr>
+        <w:t>9871750805</w:t>
+      </w:r>
+      <w:r>
+        <w:rPr>
+          <w:rFonts w:ascii="Raleway" w:eastAsia="Raleway" w:hAnsi="Raleway" w:cs="Raleway"/>
+        </w:rPr>
+        <w:t xml:space="preserve"> | </w:t>
       </w:r>
       <w:hyperlink r:id="rId8">
-        <w:proofErr w:type="spellStart"/>
         <w:r>
           <w:rPr>
             <w:rFonts w:ascii="Raleway" w:eastAsia="Raleway" w:hAnsi="Raleway" w:cs="Raleway"/>
-            <w:color w:val="1155CC"/>
+            <w:color w:val="0070C0"/>
             <w:u w:val="single"/>
           </w:rPr>
           <w:t>Linkedin</w:t>
         </w:r>
-        <w:proofErr w:type="spellEnd"/>
       </w:hyperlink>
       <w:r>
         <w:rPr>
           <w:rFonts w:ascii="Raleway" w:eastAsia="Raleway" w:hAnsi="Raleway" w:cs="Raleway"/>
-        </w:rPr>
-        <w:t xml:space="preserve"> | </w:t>
+          <w:color w:val="0070C0"/>
+        </w:rPr>
+        <w:t xml:space="preserve"> </w:t>
+      </w:r>
+      <w:r>
+        <w:rPr>
+          <w:rFonts w:ascii="Raleway" w:eastAsia="Raleway" w:hAnsi="Raleway" w:cs="Raleway"/>
+        </w:rPr>
+        <w:t xml:space="preserve">| </w:t>
       </w:r>
       <w:hyperlink r:id="rId9">
-        <w:proofErr w:type="spellStart"/>
         <w:r>
           <w:rPr>
             <w:rFonts w:ascii="Raleway" w:eastAsia="Raleway" w:hAnsi="Raleway" w:cs="Raleway"/>
-            <w:color w:val="1155CC"/>
+            <w:color w:val="0070C0"/>
             <w:u w:val="single"/>
           </w:rPr>
           <w:t>Github</w:t>
         </w:r>
-        <w:proofErr w:type="spellEnd"/>
       </w:hyperlink>
       <w:r>
         <w:rPr>
           <w:rFonts w:ascii="Raleway" w:eastAsia="Raleway" w:hAnsi="Raleway" w:cs="Raleway"/>
-        </w:rPr>
-        <w:t xml:space="preserve"> | </w:t>
+          <w:color w:val="0070C0"/>
+        </w:rPr>
+        <w:t xml:space="preserve"> </w:t>
+      </w:r>
+      <w:r>
+        <w:rPr>
+          <w:rFonts w:ascii="Raleway" w:eastAsia="Raleway" w:hAnsi="Raleway" w:cs="Raleway"/>
+        </w:rPr>
+        <w:t xml:space="preserve">| </w:t>
       </w:r>
       <w:hyperlink r:id="rId10">
         <w:r>
           <w:rPr>
             <w:rFonts w:ascii="Raleway" w:eastAsia="Raleway" w:hAnsi="Raleway" w:cs="Raleway"/>
-            <w:color w:val="1155CC"/>
+            <w:color w:val="0070C0"/>
             <w:u w:val="single"/>
           </w:rPr>
           <w:t>Portfolio</w:t>
@@ -112,19 +134,81 @@
       <w:r>
         <w:rPr>
           <w:rFonts w:ascii="Raleway" w:eastAsia="Raleway" w:hAnsi="Raleway" w:cs="Raleway"/>
-        </w:rPr>
-        <w:t xml:space="preserve"> | </w:t>
+          <w:color w:val="0070C0"/>
+        </w:rPr>
+        <w:t xml:space="preserve"> </w:t>
+      </w:r>
+      <w:r>
+        <w:rPr>
+          <w:rFonts w:ascii="Raleway" w:eastAsia="Raleway" w:hAnsi="Raleway" w:cs="Raleway"/>
+        </w:rPr>
+        <w:t xml:space="preserve">| </w:t>
       </w:r>
       <w:hyperlink r:id="rId11">
         <w:r>
           <w:rPr>
             <w:rFonts w:ascii="Raleway" w:eastAsia="Raleway" w:hAnsi="Raleway" w:cs="Raleway"/>
-            <w:color w:val="1155CC"/>
+            <w:color w:val="0070C0"/>
             <w:u w:val="single"/>
           </w:rPr>
           <w:t>Twitter</w:t>
         </w:r>
       </w:hyperlink>
+      <w:r>
+        <w:rPr>
+          <w:rFonts w:ascii="Raleway" w:eastAsia="Raleway" w:hAnsi="Raleway" w:cs="Raleway"/>
+          <w:color w:val="0070C0"/>
+        </w:rPr>
+        <w:t xml:space="preserve"> </w:t>
+      </w:r>
+      <w:r>
+        <w:rPr>
+          <w:rFonts w:ascii="Raleway" w:eastAsia="Raleway" w:hAnsi="Raleway" w:cs="Raleway"/>
+          <w:color w:val="auto"/>
+        </w:rPr>
+        <w:t xml:space="preserve">| </w:t>
+      </w:r>
+      <w:hyperlink r:id="rId12" w:history="1">
+        <w:r>
+          <w:rPr>
+            <w:rStyle w:val="Hyperlink"/>
+            <w:rFonts w:ascii="Raleway" w:eastAsia="Raleway" w:hAnsi="Raleway" w:cs="Raleway"/>
+            <w:color w:val="0070C0"/>
+          </w:rPr>
+          <w:t>Leetcode</w:t>
+        </w:r>
+      </w:hyperlink>
+      <w:r>
+        <w:rPr>
+          <w:rFonts w:ascii="Raleway" w:eastAsia="Raleway" w:hAnsi="Raleway" w:cs="Raleway"/>
+          <w:color w:val="0070C0"/>
+        </w:rPr>
+        <w:t xml:space="preserve"> </w:t>
+      </w:r>
+      <w:r>
+        <w:rPr>
+          <w:rFonts w:ascii="Raleway" w:eastAsia="Raleway" w:hAnsi="Raleway" w:cs="Raleway"/>
+        </w:rPr>
+        <w:t xml:space="preserve">| </w:t>
+      </w:r>
+      <w:hyperlink r:id="rId13" w:history="1">
+        <w:r>
+          <w:rPr>
+            <w:rStyle w:val="Hyperlink"/>
+            <w:rFonts w:ascii="Raleway" w:eastAsia="Raleway" w:hAnsi="Raleway" w:cs="Raleway"/>
+            <w:color w:val="0070C0"/>
+          </w:rPr>
+          <w:t>Hackerrank</w:t>
+        </w:r>
+      </w:hyperlink>
+      <w:r>
+        <w:rPr>
+          <w:rFonts w:ascii="Raleway" w:eastAsia="Raleway" w:hAnsi="Raleway" w:cs="Raleway"/>
+          <w:color w:val="0070C0"/>
+          <w:u w:val="single"/>
+        </w:rPr>
+        <w:t xml:space="preserve"> </w:t>
+      </w:r>
     </w:p>
     <w:p>
       <w:pPr>
@@ -213,7 +297,7 @@
                         <pic:cNvPicPr preferRelativeResize="0"/>
                       </pic:nvPicPr>
                       <pic:blipFill>
-                        <a:blip r:embed="rId12"/>
+                        <a:blip r:embed="rId14"/>
                         <a:srcRect/>
                         <a:stretch>
                           <a:fillRect/>
@@ -341,7 +425,7 @@
                         <pic:cNvPicPr preferRelativeResize="0"/>
                       </pic:nvPicPr>
                       <pic:blipFill>
-                        <a:blip r:embed="rId13"/>
+                        <a:blip r:embed="rId15"/>
                         <a:srcRect/>
                         <a:stretch>
                           <a:fillRect/>
@@ -445,27 +529,43 @@
           <w:sz w:val="18"/>
           <w:szCs w:val="18"/>
         </w:rPr>
-        <w:t xml:space="preserve">HTML, CSS, JavaScript, Bootstrap, Nodejs, </w:t>
-      </w:r>
-      <w:proofErr w:type="spellStart"/>
-      <w:r>
-        <w:rPr>
-          <w:rFonts w:ascii="Raleway" w:eastAsia="Raleway" w:hAnsi="Raleway" w:cs="Raleway"/>
-          <w:color w:val="000000"/>
-          <w:sz w:val="18"/>
-          <w:szCs w:val="18"/>
-        </w:rPr>
-        <w:t>ReactJs</w:t>
-      </w:r>
-      <w:proofErr w:type="spellEnd"/>
-      <w:r>
-        <w:rPr>
-          <w:rFonts w:ascii="Raleway" w:eastAsia="Raleway" w:hAnsi="Raleway" w:cs="Raleway"/>
-          <w:color w:val="000000"/>
-          <w:sz w:val="18"/>
-          <w:szCs w:val="18"/>
-        </w:rPr>
-        <w:t>, AJAX, JWT</w:t>
+        <w:t>HTML, CSS, JavaScript, Bootstrap,</w:t>
+      </w:r>
+      <w:r>
+        <w:rPr>
+          <w:rFonts w:ascii="Raleway" w:eastAsia="Raleway" w:hAnsi="Raleway" w:cs="Raleway"/>
+          <w:color w:val="000000"/>
+          <w:sz w:val="18"/>
+          <w:szCs w:val="18"/>
+        </w:rPr>
+        <w:t xml:space="preserve"> MUI, </w:t>
+      </w:r>
+      <w:r>
+        <w:rPr>
+          <w:rFonts w:ascii="Raleway" w:eastAsia="Raleway" w:hAnsi="Raleway" w:cs="Raleway"/>
+          <w:color w:val="000000"/>
+          <w:sz w:val="18"/>
+          <w:szCs w:val="18"/>
+        </w:rPr>
+        <w:t>Nodejs,</w:t>
+      </w:r>
+      <w:r>
+        <w:rPr>
+          <w:rFonts w:ascii="Raleway" w:eastAsia="Raleway" w:hAnsi="Raleway" w:cs="Raleway"/>
+          <w:color w:val="000000"/>
+          <w:sz w:val="18"/>
+          <w:szCs w:val="18"/>
+        </w:rPr>
+        <w:t xml:space="preserve"> ExpressJs,</w:t>
+      </w:r>
+      <w:r>
+        <w:rPr>
+          <w:rFonts w:ascii="Raleway" w:eastAsia="Raleway" w:hAnsi="Raleway" w:cs="Raleway"/>
+          <w:color w:val="000000"/>
+          <w:sz w:val="18"/>
+          <w:szCs w:val="18"/>
+        </w:rPr>
+        <w:t xml:space="preserve"> ReactJs, AJAX, JWT</w:t>
       </w:r>
       <w:r>
         <w:rPr>
@@ -485,7 +585,6 @@
         </w:rPr>
         <w:t xml:space="preserve"> </w:t>
       </w:r>
-      <w:proofErr w:type="spellStart"/>
       <w:r>
         <w:rPr>
           <w:rFonts w:ascii="Raleway" w:eastAsia="Raleway" w:hAnsi="Raleway" w:cs="Raleway"/>
@@ -504,7 +603,6 @@
         </w:rPr>
         <w:t>API</w:t>
       </w:r>
-      <w:proofErr w:type="spellEnd"/>
     </w:p>
     <w:p>
       <w:pPr>
@@ -537,23 +635,23 @@
       <w:r>
         <w:rPr>
           <w:rFonts w:ascii="Raleway" w:eastAsia="Raleway" w:hAnsi="Raleway" w:cs="Raleway"/>
-          <w:color w:val="000000"/>
-          <w:sz w:val="18"/>
-          <w:szCs w:val="18"/>
-        </w:rPr>
-        <w:t xml:space="preserve">: MySQL, MongoDB, MariaDB, </w:t>
-      </w:r>
-      <w:proofErr w:type="spellStart"/>
-      <w:r>
-        <w:rPr>
-          <w:rFonts w:ascii="Raleway" w:eastAsia="Raleway" w:hAnsi="Raleway" w:cs="Raleway"/>
-          <w:color w:val="000000"/>
-          <w:sz w:val="18"/>
-          <w:szCs w:val="18"/>
-        </w:rPr>
-        <w:t>FirebaseDB</w:t>
-      </w:r>
-      <w:proofErr w:type="spellEnd"/>
+          <w:b/>
+          <w:bCs/>
+          <w:color w:val="000000"/>
+          <w:sz w:val="18"/>
+          <w:szCs w:val="18"/>
+        </w:rPr>
+        <w:t>:</w:t>
+      </w:r>
+      <w:r>
+        <w:rPr>
+          <w:rFonts w:ascii="Raleway" w:eastAsia="Raleway" w:hAnsi="Raleway" w:cs="Raleway"/>
+          <w:color w:val="000000"/>
+          <w:sz w:val="18"/>
+          <w:szCs w:val="18"/>
+        </w:rPr>
+        <w:t xml:space="preserve"> MySQL, MongoDB, MariaDB, FirebaseDB</w:t>
+      </w:r>
     </w:p>
     <w:p>
       <w:pPr>
@@ -585,11 +683,22 @@
       <w:r>
         <w:rPr>
           <w:rFonts w:ascii="Raleway" w:eastAsia="Raleway" w:hAnsi="Raleway" w:cs="Raleway"/>
-          <w:color w:val="000000"/>
-          <w:sz w:val="18"/>
-          <w:szCs w:val="18"/>
-        </w:rPr>
-        <w:t>: GitHub, Nginx, Linux, Aws</w:t>
+          <w:b/>
+          <w:bCs/>
+          <w:color w:val="000000"/>
+          <w:sz w:val="18"/>
+          <w:szCs w:val="18"/>
+        </w:rPr>
+        <w:t>:</w:t>
+      </w:r>
+      <w:r>
+        <w:rPr>
+          <w:rFonts w:ascii="Raleway" w:eastAsia="Raleway" w:hAnsi="Raleway" w:cs="Raleway"/>
+          <w:color w:val="000000"/>
+          <w:sz w:val="18"/>
+          <w:szCs w:val="18"/>
+        </w:rPr>
+        <w:t xml:space="preserve"> GitHub, Nginx, Linux, Aws</w:t>
       </w:r>
     </w:p>
     <w:p>
@@ -679,7 +788,7 @@
                         <pic:cNvPicPr preferRelativeResize="0"/>
                       </pic:nvPicPr>
                       <pic:blipFill>
-                        <a:blip r:embed="rId14"/>
+                        <a:blip r:embed="rId16"/>
                         <a:srcRect/>
                         <a:stretch>
                           <a:fillRect/>
@@ -715,7 +824,7 @@
         </w:rPr>
         <w:t xml:space="preserve">KNOWDIS.AI </w:t>
       </w:r>
-      <w:hyperlink r:id="rId15">
+      <w:hyperlink r:id="rId17">
         <w:r>
           <w:rPr>
             <w:rFonts w:ascii="Raleway" w:eastAsia="Raleway" w:hAnsi="Raleway" w:cs="Raleway"/>
@@ -834,9 +943,8 @@
           <w:sz w:val="18"/>
           <w:szCs w:val="18"/>
         </w:rPr>
-        <w:t xml:space="preserve"> by using </w:t>
-      </w:r>
-      <w:proofErr w:type="spellStart"/>
+        <w:t xml:space="preserve"> by using FastAPI</w:t>
+      </w:r>
       <w:r>
         <w:rPr>
           <w:rFonts w:ascii="Raleway" w:hAnsi="Raleway"/>
@@ -844,9 +952,8 @@
           <w:sz w:val="18"/>
           <w:szCs w:val="18"/>
         </w:rPr>
-        <w:t>FastAPI</w:t>
-      </w:r>
-      <w:proofErr w:type="spellEnd"/>
+        <w:t xml:space="preserve"> </w:t>
+      </w:r>
       <w:r>
         <w:rPr>
           <w:rFonts w:ascii="Raleway" w:hAnsi="Raleway"/>
@@ -854,7 +961,7 @@
           <w:sz w:val="18"/>
           <w:szCs w:val="18"/>
         </w:rPr>
-        <w:t xml:space="preserve"> </w:t>
+        <w:t>(Python), React</w:t>
       </w:r>
       <w:r>
         <w:rPr>
@@ -863,7 +970,16 @@
           <w:sz w:val="18"/>
           <w:szCs w:val="18"/>
         </w:rPr>
-        <w:t>(Python), Reacts and Firebase.</w:t>
+        <w:t>J</w:t>
+      </w:r>
+      <w:r>
+        <w:rPr>
+          <w:rFonts w:ascii="Raleway" w:hAnsi="Raleway"/>
+          <w:color w:val="000000"/>
+          <w:sz w:val="18"/>
+          <w:szCs w:val="18"/>
+        </w:rPr>
+        <w:t>s and Firebase.</w:t>
       </w:r>
     </w:p>
     <w:p>
@@ -918,7 +1034,7 @@
         </w:rPr>
         <w:t xml:space="preserve">LARSEN AND TOUBRO LIMITED (DATA CENTER BUSINESS) </w:t>
       </w:r>
-      <w:hyperlink r:id="rId16">
+      <w:hyperlink r:id="rId18">
         <w:r>
           <w:rPr>
             <w:rFonts w:ascii="Raleway" w:eastAsia="Raleway" w:hAnsi="Raleway" w:cs="Raleway"/>
@@ -1043,7 +1159,7 @@
         </w:rPr>
         <w:t xml:space="preserve">ONE24 </w:t>
       </w:r>
-      <w:hyperlink r:id="rId17">
+      <w:hyperlink r:id="rId19">
         <w:r>
           <w:rPr>
             <w:rFonts w:ascii="Raleway" w:eastAsia="Raleway" w:hAnsi="Raleway" w:cs="Raleway"/>
@@ -1114,7 +1230,23 @@
           <w:sz w:val="18"/>
           <w:szCs w:val="18"/>
         </w:rPr>
-        <w:t xml:space="preserve">Worked with React, Nodejs, Rest APIs technologies to build an end-to-end solution for multiple </w:t>
+        <w:t>Worked with React</w:t>
+      </w:r>
+      <w:r>
+        <w:rPr>
+          <w:rFonts w:ascii="Raleway" w:eastAsia="Raleway" w:hAnsi="Raleway" w:cs="Raleway"/>
+          <w:sz w:val="18"/>
+          <w:szCs w:val="18"/>
+        </w:rPr>
+        <w:t>Js</w:t>
+      </w:r>
+      <w:r>
+        <w:rPr>
+          <w:rFonts w:ascii="Raleway" w:eastAsia="Raleway" w:hAnsi="Raleway" w:cs="Raleway"/>
+          <w:sz w:val="18"/>
+          <w:szCs w:val="18"/>
+        </w:rPr>
+        <w:t xml:space="preserve">, Nodejs, Rest APIs technologies to build an end-to-end solution for multiple </w:t>
       </w:r>
       <w:r>
         <w:rPr>
@@ -1142,7 +1274,23 @@
           <w:sz w:val="18"/>
           <w:szCs w:val="18"/>
         </w:rPr>
-        <w:t>Optimized frontend layouts with React and EJS, designed and integrated backend REST APIs, ensuring seamless frontend-backend collaboration.</w:t>
+        <w:t>Optimized frontend layouts with React</w:t>
+      </w:r>
+      <w:r>
+        <w:rPr>
+          <w:rFonts w:ascii="Raleway" w:eastAsia="Raleway" w:hAnsi="Raleway" w:cs="Raleway"/>
+          <w:sz w:val="18"/>
+          <w:szCs w:val="18"/>
+        </w:rPr>
+        <w:t>Js</w:t>
+      </w:r>
+      <w:r>
+        <w:rPr>
+          <w:rFonts w:ascii="Raleway" w:eastAsia="Raleway" w:hAnsi="Raleway" w:cs="Raleway"/>
+          <w:sz w:val="18"/>
+          <w:szCs w:val="18"/>
+        </w:rPr>
+        <w:t xml:space="preserve"> and EJS, designed and integrated backend REST APIs, ensuring seamless frontend-backend collaboration.</w:t>
       </w:r>
     </w:p>
     <w:p>
@@ -1233,7 +1381,7 @@
                         <pic:cNvPicPr preferRelativeResize="0"/>
                       </pic:nvPicPr>
                       <pic:blipFill>
-                        <a:blip r:embed="rId18"/>
+                        <a:blip r:embed="rId20"/>
                         <a:srcRect/>
                         <a:stretch>
                           <a:fillRect/>
@@ -1269,7 +1417,6 @@
         </w:rPr>
         <w:t xml:space="preserve">Bundelkhand Institute of Engineering and Technology Jhansi | </w:t>
       </w:r>
-      <w:proofErr w:type="spellStart"/>
       <w:proofErr w:type="gramStart"/>
       <w:r>
         <w:rPr>
@@ -1277,7 +1424,6 @@
         </w:rPr>
         <w:t>B.Tech</w:t>
       </w:r>
-      <w:proofErr w:type="spellEnd"/>
       <w:proofErr w:type="gramEnd"/>
       <w:r>
         <w:rPr>
@@ -1456,7 +1602,7 @@
                         <pic:cNvPicPr preferRelativeResize="0"/>
                       </pic:nvPicPr>
                       <pic:blipFill>
-                        <a:blip r:embed="rId19"/>
+                        <a:blip r:embed="rId21"/>
                         <a:srcRect/>
                         <a:stretch>
                           <a:fillRect/>
@@ -1507,7 +1653,7 @@
         </w:rPr>
         <w:t xml:space="preserve">Gen </w:t>
       </w:r>
-      <w:hyperlink r:id="rId20">
+      <w:hyperlink r:id="rId22">
         <w:r>
           <w:rPr>
             <w:rFonts w:ascii="Segoe UI Emoji" w:eastAsia="Raleway" w:hAnsi="Segoe UI Emoji" w:cs="Segoe UI Emoji"/>
@@ -1662,7 +1808,7 @@
         </w:rPr>
         <w:t xml:space="preserve">FIXFD </w:t>
       </w:r>
-      <w:hyperlink r:id="rId21">
+      <w:hyperlink r:id="rId23">
         <w:r>
           <w:rPr>
             <w:rFonts w:ascii="Raleway" w:eastAsia="Raleway" w:hAnsi="Raleway" w:cs="Raleway"/>
@@ -1771,7 +1917,7 @@
         </w:rPr>
         <w:t xml:space="preserve">NOTEMATE </w:t>
       </w:r>
-      <w:hyperlink r:id="rId22">
+      <w:hyperlink r:id="rId24">
         <w:r>
           <w:rPr>
             <w:rFonts w:ascii="Raleway" w:eastAsia="Raleway" w:hAnsi="Raleway" w:cs="Raleway"/>
@@ -1838,12 +1984,12 @@
       </w:r>
     </w:p>
     <w:sectPr>
-      <w:headerReference w:type="even" r:id="rId23"/>
-      <w:headerReference w:type="default" r:id="rId24"/>
-      <w:footerReference w:type="even" r:id="rId25"/>
-      <w:footerReference w:type="default" r:id="rId26"/>
-      <w:headerReference w:type="first" r:id="rId27"/>
-      <w:footerReference w:type="first" r:id="rId28"/>
+      <w:headerReference w:type="even" r:id="rId25"/>
+      <w:headerReference w:type="default" r:id="rId26"/>
+      <w:footerReference w:type="even" r:id="rId27"/>
+      <w:footerReference w:type="default" r:id="rId28"/>
+      <w:headerReference w:type="first" r:id="rId29"/>
+      <w:footerReference w:type="first" r:id="rId30"/>
       <w:pgSz w:w="11906" w:h="16838"/>
       <w:pgMar w:top="0" w:right="758" w:bottom="426" w:left="709" w:header="576" w:footer="288" w:gutter="0"/>
       <w:pgNumType w:start="1"/>
@@ -2963,6 +3109,41 @@
       <w:contextualSpacing/>
     </w:pPr>
   </w:style>
+  <w:style w:type="character" w:styleId="Hyperlink">
+    <w:name w:val="Hyperlink"/>
+    <w:basedOn w:val="DefaultParagraphFont"/>
+    <w:uiPriority w:val="99"/>
+    <w:unhideWhenUsed/>
+    <w:rsid w:val="008C4F38"/>
+    <w:rPr>
+      <w:color w:val="0000FF" w:themeColor="hyperlink"/>
+      <w:u w:val="single"/>
+    </w:rPr>
+  </w:style>
+  <w:style w:type="character" w:styleId="UnresolvedMention">
+    <w:name w:val="Unresolved Mention"/>
+    <w:basedOn w:val="DefaultParagraphFont"/>
+    <w:uiPriority w:val="99"/>
+    <w:semiHidden/>
+    <w:unhideWhenUsed/>
+    <w:rsid w:val="008C4F38"/>
+    <w:rPr>
+      <w:color w:val="605E5C"/>
+      <w:shd w:val="clear" w:color="auto" w:fill="E1DFDD"/>
+    </w:rPr>
+  </w:style>
+  <w:style w:type="character" w:styleId="FollowedHyperlink">
+    <w:name w:val="FollowedHyperlink"/>
+    <w:basedOn w:val="DefaultParagraphFont"/>
+    <w:uiPriority w:val="99"/>
+    <w:semiHidden/>
+    <w:unhideWhenUsed/>
+    <w:rsid w:val="008C4F38"/>
+    <w:rPr>
+      <w:color w:val="800080" w:themeColor="followedHyperlink"/>
+      <w:u w:val="single"/>
+    </w:rPr>
+  </w:style>
 </w:styles>
 </file>
 

</xml_diff>